<commit_message>
Artefatos 15 - 19
</commit_message>
<xml_diff>
--- a/Artefatos/16 - DFD Essencial para cada Capacidade.docx
+++ b/Artefatos/16 - DFD Essencial para cada Capacidade.docx
@@ -1,50 +1,24 @@
 
 <file path=word/document.xml><?xml version="1.0" encoding="utf-8"?>
-<w:document xmlns:wpc="http://schemas.microsoft.com/office/word/2010/wordprocessingCanvas" xmlns:cx="http://schemas.microsoft.com/office/drawing/2014/chartex" xmlns:cx1="http://schemas.microsoft.com/office/drawing/2015/9/8/chartex" xmlns:cx2="http://schemas.microsoft.com/office/drawing/2015/10/21/chartex" xmlns:cx3="http://schemas.microsoft.com/office/drawing/2016/5/9/chartex" xmlns:cx4="http://schemas.microsoft.com/office/drawing/2016/5/10/chartex" xmlns:cx5="http://schemas.microsoft.com/office/drawing/2016/5/11/chartex" xmlns:cx6="http://schemas.microsoft.com/office/drawing/2016/5/12/chartex" xmlns:cx7="http://schemas.microsoft.com/office/drawing/2016/5/13/chartex" xmlns:cx8="http://schemas.microsoft.com/office/drawing/2016/5/14/chartex" xmlns:mc="http://schemas.openxmlformats.org/markup-compatibility/2006" xmlns:aink="http://schemas.microsoft.com/office/drawing/2016/ink" xmlns:am3d="http://schemas.microsoft.com/office/drawing/2017/model3d" xmlns:o="urn:schemas-microsoft-com:office:office" xmlns:r="http://schemas.openxmlformats.org/officeDocument/2006/relationships" xmlns:m="http://schemas.openxmlformats.org/officeDocument/2006/math" xmlns:v="urn:schemas-microsoft-com:vml" xmlns:wp14="http://schemas.microsoft.com/office/word/2010/wordprocessingDrawing" xmlns:wp="http://schemas.openxmlformats.org/drawingml/2006/wordprocessingDrawing" xmlns:w10="urn:schemas-microsoft-com:office:word" xmlns:w="http://schemas.openxmlformats.org/wordprocessingml/2006/main" xmlns:w14="http://schemas.microsoft.com/office/word/2010/wordml" xmlns:w15="http://schemas.microsoft.com/office/word/2012/wordml" xmlns:w16cex="http://schemas.microsoft.com/office/word/2018/wordml/cex" xmlns:w16cid="http://schemas.microsoft.com/office/word/2016/wordml/cid" xmlns:w16="http://schemas.microsoft.com/office/word/2018/wordml" xmlns:w16se="http://schemas.microsoft.com/office/word/2015/wordml/symex" xmlns:wpg="http://schemas.microsoft.com/office/word/2010/wordprocessingGroup" xmlns:wpi="http://schemas.microsoft.com/office/word/2010/wordprocessingInk" xmlns:wne="http://schemas.microsoft.com/office/word/2006/wordml" xmlns:wps="http://schemas.microsoft.com/office/word/2010/wordprocessingShape" mc:Ignorable="w14 w15 w16se w16cid w16 w16cex wp14">
+<w:document xmlns:wpc="http://schemas.microsoft.com/office/word/2010/wordprocessingCanvas" xmlns:cx="http://schemas.microsoft.com/office/drawing/2014/chartex" xmlns:cx1="http://schemas.microsoft.com/office/drawing/2015/9/8/chartex" xmlns:cx2="http://schemas.microsoft.com/office/drawing/2015/10/21/chartex" xmlns:cx3="http://schemas.microsoft.com/office/drawing/2016/5/9/chartex" xmlns:cx4="http://schemas.microsoft.com/office/drawing/2016/5/10/chartex" xmlns:cx5="http://schemas.microsoft.com/office/drawing/2016/5/11/chartex" xmlns:cx6="http://schemas.microsoft.com/office/drawing/2016/5/12/chartex" xmlns:cx7="http://schemas.microsoft.com/office/drawing/2016/5/13/chartex" xmlns:cx8="http://schemas.microsoft.com/office/drawing/2016/5/14/chartex" xmlns:mc="http://schemas.openxmlformats.org/markup-compatibility/2006" xmlns:aink="http://schemas.microsoft.com/office/drawing/2016/ink" xmlns:am3d="http://schemas.microsoft.com/office/drawing/2017/model3d" xmlns:o="urn:schemas-microsoft-com:office:office" xmlns:r="http://schemas.openxmlformats.org/officeDocument/2006/relationships" xmlns:m="http://schemas.openxmlformats.org/officeDocument/2006/math" xmlns:v="urn:schemas-microsoft-com:vml" xmlns:wp14="http://schemas.microsoft.com/office/word/2010/wordprocessingDrawing" xmlns:wp="http://schemas.openxmlformats.org/drawingml/2006/wordprocessingDrawing" xmlns:w10="urn:schemas-microsoft-com:office:word" xmlns:w="http://schemas.openxmlformats.org/wordprocessingml/2006/main" xmlns:w14="http://schemas.microsoft.com/office/word/2010/wordml" xmlns:w15="http://schemas.microsoft.com/office/word/2012/wordml" xmlns:w16cex="http://schemas.microsoft.com/office/word/2018/wordml/cex" xmlns:w16cid="http://schemas.microsoft.com/office/word/2016/wordml/cid" xmlns:w16="http://schemas.microsoft.com/office/word/2018/wordml" xmlns:w16sdtdh="http://schemas.microsoft.com/office/word/2020/wordml/sdtdatahash" xmlns:w16se="http://schemas.microsoft.com/office/word/2015/wordml/symex" xmlns:wpg="http://schemas.microsoft.com/office/word/2010/wordprocessingGroup" xmlns:wpi="http://schemas.microsoft.com/office/word/2010/wordprocessingInk" xmlns:wne="http://schemas.microsoft.com/office/word/2006/wordml" xmlns:wps="http://schemas.microsoft.com/office/word/2010/wordprocessingShape" mc:Ignorable="w14 w15 w16se w16cid w16 w16cex w16sdtdh wp14">
   <w:body>
     <w:p>
       <w:pPr>
-        <w:pStyle w:val="PargrafodaLista"/>
-        <w:numPr>
-          <w:ilvl w:val="0"/>
-          <w:numId w:val="1"/>
-        </w:numPr>
         <w:rPr>
-          <w:rFonts w:cstheme="minorHAnsi"/>
-          <w:sz w:val="24"/>
-          <w:szCs w:val="24"/>
+          <w:noProof/>
         </w:rPr>
       </w:pPr>
+    </w:p>
+    <w:p>
       <w:r>
         <w:rPr>
-          <w:rFonts w:cstheme="minorHAnsi"/>
-          <w:sz w:val="24"/>
-          <w:szCs w:val="24"/>
-        </w:rPr>
-        <w:t>Tratar Inscrição do Candidato;</w:t>
-      </w:r>
-    </w:p>
-    <w:p>
-      <w:pPr>
-        <w:pStyle w:val="PargrafodaLista"/>
-        <w:rPr>
-          <w:rFonts w:cstheme="minorHAnsi"/>
-          <w:sz w:val="24"/>
-          <w:szCs w:val="24"/>
-        </w:rPr>
-      </w:pPr>
-      <w:r>
-        <w:rPr>
-          <w:rFonts w:cstheme="minorHAnsi"/>
           <w:noProof/>
-          <w:sz w:val="24"/>
-          <w:szCs w:val="24"/>
         </w:rPr>
         <w:drawing>
-          <wp:inline distT="0" distB="0" distL="0" distR="0" wp14:anchorId="7D1DB65A" wp14:editId="07696595">
-            <wp:extent cx="5400040" cy="6791325"/>
-            <wp:effectExtent l="0" t="0" r="0" b="9525"/>
-            <wp:docPr id="1" name="Imagem 1" descr="Diagrama&#10;&#10;Descrição gerada automaticamente"/>
+          <wp:inline distT="0" distB="0" distL="0" distR="0" wp14:anchorId="707AE746" wp14:editId="450614BE">
+            <wp:extent cx="5400675" cy="6600825"/>
+            <wp:effectExtent l="0" t="0" r="9525" b="9525"/>
+            <wp:docPr id="2" name="Imagem 2"/>
             <wp:cNvGraphicFramePr>
               <a:graphicFrameLocks xmlns:a="http://schemas.openxmlformats.org/drawingml/2006/main" noChangeAspect="1"/>
             </wp:cNvGraphicFramePr>
@@ -52,8 +26,10 @@
               <a:graphicData uri="http://schemas.openxmlformats.org/drawingml/2006/picture">
                 <pic:pic xmlns:pic="http://schemas.openxmlformats.org/drawingml/2006/picture">
                   <pic:nvPicPr>
-                    <pic:cNvPr id="1" name="Imagem 1" descr="Diagrama&#10;&#10;Descrição gerada automaticamente"/>
-                    <pic:cNvPicPr/>
+                    <pic:cNvPr id="0" name="Picture 1"/>
+                    <pic:cNvPicPr>
+                      <a:picLocks noChangeAspect="1" noChangeArrowheads="1"/>
+                    </pic:cNvPicPr>
                   </pic:nvPicPr>
                   <pic:blipFill>
                     <a:blip r:embed="rId5">
@@ -63,18 +39,23 @@
                         </a:ext>
                       </a:extLst>
                     </a:blip>
+                    <a:srcRect/>
                     <a:stretch>
                       <a:fillRect/>
                     </a:stretch>
                   </pic:blipFill>
-                  <pic:spPr>
+                  <pic:spPr bwMode="auto">
                     <a:xfrm>
                       <a:off x="0" y="0"/>
-                      <a:ext cx="5400040" cy="6791325"/>
+                      <a:ext cx="5400675" cy="6600825"/>
                     </a:xfrm>
                     <a:prstGeom prst="rect">
                       <a:avLst/>
                     </a:prstGeom>
+                    <a:noFill/>
+                    <a:ln>
+                      <a:noFill/>
+                    </a:ln>
                   </pic:spPr>
                 </pic:pic>
               </a:graphicData>
@@ -84,148 +65,21 @@
       </w:r>
     </w:p>
     <w:p>
-      <w:pPr>
-        <w:pStyle w:val="PargrafodaLista"/>
-        <w:rPr>
-          <w:rFonts w:cstheme="minorHAnsi"/>
-          <w:sz w:val="24"/>
-          <w:szCs w:val="24"/>
-        </w:rPr>
-      </w:pPr>
-    </w:p>
-    <w:p>
-      <w:pPr>
-        <w:pStyle w:val="PargrafodaLista"/>
-        <w:rPr>
-          <w:rFonts w:cstheme="minorHAnsi"/>
-          <w:sz w:val="24"/>
-          <w:szCs w:val="24"/>
-        </w:rPr>
-      </w:pPr>
-    </w:p>
-    <w:p>
-      <w:pPr>
-        <w:pStyle w:val="PargrafodaLista"/>
-        <w:rPr>
-          <w:rFonts w:cstheme="minorHAnsi"/>
-          <w:sz w:val="24"/>
-          <w:szCs w:val="24"/>
-        </w:rPr>
-      </w:pPr>
-    </w:p>
-    <w:p>
-      <w:pPr>
-        <w:pStyle w:val="PargrafodaLista"/>
-        <w:rPr>
-          <w:rFonts w:cstheme="minorHAnsi"/>
-          <w:sz w:val="24"/>
-          <w:szCs w:val="24"/>
-        </w:rPr>
-      </w:pPr>
-    </w:p>
-    <w:p>
-      <w:pPr>
-        <w:pStyle w:val="PargrafodaLista"/>
-        <w:rPr>
-          <w:rFonts w:cstheme="minorHAnsi"/>
-          <w:sz w:val="24"/>
-          <w:szCs w:val="24"/>
-        </w:rPr>
-      </w:pPr>
-    </w:p>
-    <w:p>
-      <w:pPr>
-        <w:pStyle w:val="PargrafodaLista"/>
-        <w:rPr>
-          <w:rFonts w:cstheme="minorHAnsi"/>
-          <w:sz w:val="24"/>
-          <w:szCs w:val="24"/>
-        </w:rPr>
-      </w:pPr>
-    </w:p>
-    <w:p>
-      <w:pPr>
-        <w:pStyle w:val="PargrafodaLista"/>
-        <w:rPr>
-          <w:rFonts w:cstheme="minorHAnsi"/>
-          <w:sz w:val="24"/>
-          <w:szCs w:val="24"/>
-        </w:rPr>
-      </w:pPr>
-    </w:p>
-    <w:p>
-      <w:pPr>
-        <w:pStyle w:val="PargrafodaLista"/>
-        <w:rPr>
-          <w:rFonts w:cstheme="minorHAnsi"/>
-          <w:sz w:val="24"/>
-          <w:szCs w:val="24"/>
-        </w:rPr>
-      </w:pPr>
-    </w:p>
-    <w:p>
-      <w:pPr>
-        <w:pStyle w:val="PargrafodaLista"/>
-        <w:rPr>
-          <w:rFonts w:cstheme="minorHAnsi"/>
-          <w:sz w:val="24"/>
-          <w:szCs w:val="24"/>
-        </w:rPr>
-      </w:pPr>
-    </w:p>
-    <w:p>
-      <w:pPr>
-        <w:pStyle w:val="PargrafodaLista"/>
-        <w:rPr>
-          <w:rFonts w:cstheme="minorHAnsi"/>
-          <w:sz w:val="24"/>
-          <w:szCs w:val="24"/>
-        </w:rPr>
-      </w:pPr>
-    </w:p>
-    <w:p>
-      <w:pPr>
-        <w:pStyle w:val="PargrafodaLista"/>
-        <w:numPr>
-          <w:ilvl w:val="0"/>
-          <w:numId w:val="1"/>
-        </w:numPr>
-        <w:rPr>
-          <w:rFonts w:cstheme="minorHAnsi"/>
-          <w:sz w:val="24"/>
-          <w:szCs w:val="24"/>
-        </w:rPr>
-      </w:pPr>
       <w:r>
-        <w:rPr>
-          <w:rFonts w:cstheme="minorHAnsi"/>
-          <w:sz w:val="24"/>
-          <w:szCs w:val="24"/>
-        </w:rPr>
-        <w:t>Validar Documentos;</w:t>
+        <w:br w:type="page"/>
       </w:r>
     </w:p>
     <w:p>
-      <w:pPr>
-        <w:pStyle w:val="PargrafodaLista"/>
-        <w:rPr>
-          <w:rFonts w:cstheme="minorHAnsi"/>
-          <w:sz w:val="24"/>
-          <w:szCs w:val="24"/>
-        </w:rPr>
-      </w:pPr>
       <w:r>
         <w:rPr>
-          <w:rFonts w:cstheme="minorHAnsi"/>
           <w:noProof/>
-          <w:sz w:val="24"/>
-          <w:szCs w:val="24"/>
         </w:rPr>
+        <w:lastRenderedPageBreak/>
         <w:drawing>
-          <wp:inline distT="0" distB="0" distL="0" distR="0" wp14:anchorId="0E614E8B" wp14:editId="1C50A686">
-            <wp:extent cx="5400040" cy="6267450"/>
-            <wp:effectExtent l="0" t="0" r="0" b="0"/>
-            <wp:docPr id="3" name="Imagem 3" descr="Diagrama&#10;&#10;Descrição gerada automaticamente"/>
+          <wp:inline distT="0" distB="0" distL="0" distR="0" wp14:anchorId="14FB0C71" wp14:editId="2AAC678D">
+            <wp:extent cx="5400675" cy="6543675"/>
+            <wp:effectExtent l="0" t="0" r="9525" b="9525"/>
+            <wp:docPr id="5" name="Imagem 5"/>
             <wp:cNvGraphicFramePr>
               <a:graphicFrameLocks xmlns:a="http://schemas.openxmlformats.org/drawingml/2006/main" noChangeAspect="1"/>
             </wp:cNvGraphicFramePr>
@@ -233,8 +87,10 @@
               <a:graphicData uri="http://schemas.openxmlformats.org/drawingml/2006/picture">
                 <pic:pic xmlns:pic="http://schemas.openxmlformats.org/drawingml/2006/picture">
                   <pic:nvPicPr>
-                    <pic:cNvPr id="3" name="Imagem 3" descr="Diagrama&#10;&#10;Descrição gerada automaticamente"/>
-                    <pic:cNvPicPr/>
+                    <pic:cNvPr id="0" name="Picture 2"/>
+                    <pic:cNvPicPr>
+                      <a:picLocks noChangeAspect="1" noChangeArrowheads="1"/>
+                    </pic:cNvPicPr>
                   </pic:nvPicPr>
                   <pic:blipFill>
                     <a:blip r:embed="rId6">
@@ -244,18 +100,23 @@
                         </a:ext>
                       </a:extLst>
                     </a:blip>
+                    <a:srcRect/>
                     <a:stretch>
                       <a:fillRect/>
                     </a:stretch>
                   </pic:blipFill>
-                  <pic:spPr>
+                  <pic:spPr bwMode="auto">
                     <a:xfrm>
                       <a:off x="0" y="0"/>
-                      <a:ext cx="5400040" cy="6267450"/>
+                      <a:ext cx="5400675" cy="6543675"/>
                     </a:xfrm>
                     <a:prstGeom prst="rect">
                       <a:avLst/>
                     </a:prstGeom>
+                    <a:noFill/>
+                    <a:ln>
+                      <a:noFill/>
+                    </a:ln>
                   </pic:spPr>
                 </pic:pic>
               </a:graphicData>
@@ -265,170 +126,21 @@
       </w:r>
     </w:p>
     <w:p>
-      <w:pPr>
-        <w:pStyle w:val="PargrafodaLista"/>
-        <w:rPr>
-          <w:rFonts w:cstheme="minorHAnsi"/>
-          <w:sz w:val="24"/>
-          <w:szCs w:val="24"/>
-        </w:rPr>
-      </w:pPr>
-    </w:p>
-    <w:p>
-      <w:pPr>
-        <w:pStyle w:val="PargrafodaLista"/>
-        <w:rPr>
-          <w:rFonts w:cstheme="minorHAnsi"/>
-          <w:sz w:val="24"/>
-          <w:szCs w:val="24"/>
-        </w:rPr>
-      </w:pPr>
-    </w:p>
-    <w:p>
-      <w:pPr>
-        <w:pStyle w:val="PargrafodaLista"/>
-        <w:rPr>
-          <w:rFonts w:cstheme="minorHAnsi"/>
-          <w:sz w:val="24"/>
-          <w:szCs w:val="24"/>
-        </w:rPr>
-      </w:pPr>
-    </w:p>
-    <w:p>
-      <w:pPr>
-        <w:pStyle w:val="PargrafodaLista"/>
-        <w:rPr>
-          <w:rFonts w:cstheme="minorHAnsi"/>
-          <w:sz w:val="24"/>
-          <w:szCs w:val="24"/>
-        </w:rPr>
-      </w:pPr>
-    </w:p>
-    <w:p>
-      <w:pPr>
-        <w:pStyle w:val="PargrafodaLista"/>
-        <w:rPr>
-          <w:rFonts w:cstheme="minorHAnsi"/>
-          <w:sz w:val="24"/>
-          <w:szCs w:val="24"/>
-        </w:rPr>
-      </w:pPr>
-    </w:p>
-    <w:p>
-      <w:pPr>
-        <w:pStyle w:val="PargrafodaLista"/>
-        <w:rPr>
-          <w:rFonts w:cstheme="minorHAnsi"/>
-          <w:sz w:val="24"/>
-          <w:szCs w:val="24"/>
-        </w:rPr>
-      </w:pPr>
-    </w:p>
-    <w:p>
-      <w:pPr>
-        <w:pStyle w:val="PargrafodaLista"/>
-        <w:rPr>
-          <w:rFonts w:cstheme="minorHAnsi"/>
-          <w:sz w:val="24"/>
-          <w:szCs w:val="24"/>
-        </w:rPr>
-      </w:pPr>
-    </w:p>
-    <w:p>
-      <w:pPr>
-        <w:pStyle w:val="PargrafodaLista"/>
-        <w:rPr>
-          <w:rFonts w:cstheme="minorHAnsi"/>
-          <w:sz w:val="24"/>
-          <w:szCs w:val="24"/>
-        </w:rPr>
-      </w:pPr>
-    </w:p>
-    <w:p>
-      <w:pPr>
-        <w:pStyle w:val="PargrafodaLista"/>
-        <w:rPr>
-          <w:rFonts w:cstheme="minorHAnsi"/>
-          <w:sz w:val="24"/>
-          <w:szCs w:val="24"/>
-        </w:rPr>
-      </w:pPr>
-    </w:p>
-    <w:p>
-      <w:pPr>
-        <w:pStyle w:val="PargrafodaLista"/>
-        <w:rPr>
-          <w:rFonts w:cstheme="minorHAnsi"/>
-          <w:sz w:val="24"/>
-          <w:szCs w:val="24"/>
-        </w:rPr>
-      </w:pPr>
-    </w:p>
-    <w:p>
-      <w:pPr>
-        <w:pStyle w:val="PargrafodaLista"/>
-        <w:rPr>
-          <w:rFonts w:cstheme="minorHAnsi"/>
-          <w:sz w:val="24"/>
-          <w:szCs w:val="24"/>
-        </w:rPr>
-      </w:pPr>
-    </w:p>
-    <w:p>
-      <w:pPr>
-        <w:pStyle w:val="PargrafodaLista"/>
-        <w:rPr>
-          <w:rFonts w:cstheme="minorHAnsi"/>
-          <w:sz w:val="24"/>
-          <w:szCs w:val="24"/>
-        </w:rPr>
-      </w:pPr>
-    </w:p>
-    <w:p>
-      <w:pPr>
-        <w:pStyle w:val="PargrafodaLista"/>
-        <w:rPr>
-          <w:rFonts w:cstheme="minorHAnsi"/>
-          <w:sz w:val="24"/>
-          <w:szCs w:val="24"/>
-        </w:rPr>
-      </w:pPr>
-    </w:p>
-    <w:p>
-      <w:pPr>
-        <w:pStyle w:val="PargrafodaLista"/>
-        <w:numPr>
-          <w:ilvl w:val="0"/>
-          <w:numId w:val="1"/>
-        </w:numPr>
-        <w:rPr>
-          <w:rFonts w:cstheme="minorHAnsi"/>
-          <w:sz w:val="24"/>
-          <w:szCs w:val="24"/>
-        </w:rPr>
-      </w:pPr>
       <w:r>
-        <w:rPr>
-          <w:rFonts w:cstheme="minorHAnsi"/>
-          <w:sz w:val="24"/>
-          <w:szCs w:val="24"/>
-        </w:rPr>
-        <w:t>Efetivar Matrícula;</w:t>
+        <w:br w:type="page"/>
       </w:r>
     </w:p>
     <w:p>
-      <w:pPr>
-        <w:pStyle w:val="PargrafodaLista"/>
-      </w:pPr>
       <w:r>
         <w:rPr>
           <w:noProof/>
         </w:rPr>
+        <w:lastRenderedPageBreak/>
         <w:drawing>
-          <wp:inline distT="0" distB="0" distL="0" distR="0" wp14:anchorId="56D002B5" wp14:editId="062DB551">
-            <wp:extent cx="5400040" cy="6267450"/>
-            <wp:effectExtent l="0" t="0" r="0" b="0"/>
-            <wp:docPr id="4" name="Imagem 4" descr="Diagrama&#10;&#10;Descrição gerada automaticamente"/>
+          <wp:inline distT="0" distB="0" distL="0" distR="0" wp14:anchorId="52C4ADC4" wp14:editId="4ECBB837">
+            <wp:extent cx="5400675" cy="4953000"/>
+            <wp:effectExtent l="0" t="0" r="9525" b="0"/>
+            <wp:docPr id="6" name="Imagem 6"/>
             <wp:cNvGraphicFramePr>
               <a:graphicFrameLocks xmlns:a="http://schemas.openxmlformats.org/drawingml/2006/main" noChangeAspect="1"/>
             </wp:cNvGraphicFramePr>
@@ -436,8 +148,10 @@
               <a:graphicData uri="http://schemas.openxmlformats.org/drawingml/2006/picture">
                 <pic:pic xmlns:pic="http://schemas.openxmlformats.org/drawingml/2006/picture">
                   <pic:nvPicPr>
-                    <pic:cNvPr id="4" name="Imagem 4" descr="Diagrama&#10;&#10;Descrição gerada automaticamente"/>
-                    <pic:cNvPicPr/>
+                    <pic:cNvPr id="0" name="Picture 3"/>
+                    <pic:cNvPicPr>
+                      <a:picLocks noChangeAspect="1" noChangeArrowheads="1"/>
+                    </pic:cNvPicPr>
                   </pic:nvPicPr>
                   <pic:blipFill>
                     <a:blip r:embed="rId7">
@@ -447,18 +161,145 @@
                         </a:ext>
                       </a:extLst>
                     </a:blip>
+                    <a:srcRect/>
                     <a:stretch>
                       <a:fillRect/>
                     </a:stretch>
                   </pic:blipFill>
-                  <pic:spPr>
+                  <pic:spPr bwMode="auto">
                     <a:xfrm>
                       <a:off x="0" y="0"/>
-                      <a:ext cx="5400040" cy="6267450"/>
+                      <a:ext cx="5400675" cy="4953000"/>
                     </a:xfrm>
                     <a:prstGeom prst="rect">
                       <a:avLst/>
                     </a:prstGeom>
+                    <a:noFill/>
+                    <a:ln>
+                      <a:noFill/>
+                    </a:ln>
+                  </pic:spPr>
+                </pic:pic>
+              </a:graphicData>
+            </a:graphic>
+          </wp:inline>
+        </w:drawing>
+      </w:r>
+    </w:p>
+    <w:p>
+      <w:r>
+        <w:br w:type="page"/>
+      </w:r>
+    </w:p>
+    <w:p>
+      <w:r>
+        <w:rPr>
+          <w:noProof/>
+        </w:rPr>
+        <w:lastRenderedPageBreak/>
+        <w:drawing>
+          <wp:inline distT="0" distB="0" distL="0" distR="0" wp14:anchorId="617EC491" wp14:editId="6DDE076A">
+            <wp:extent cx="5400675" cy="4124325"/>
+            <wp:effectExtent l="0" t="0" r="9525" b="9525"/>
+            <wp:docPr id="7" name="Imagem 7"/>
+            <wp:cNvGraphicFramePr>
+              <a:graphicFrameLocks xmlns:a="http://schemas.openxmlformats.org/drawingml/2006/main" noChangeAspect="1"/>
+            </wp:cNvGraphicFramePr>
+            <a:graphic xmlns:a="http://schemas.openxmlformats.org/drawingml/2006/main">
+              <a:graphicData uri="http://schemas.openxmlformats.org/drawingml/2006/picture">
+                <pic:pic xmlns:pic="http://schemas.openxmlformats.org/drawingml/2006/picture">
+                  <pic:nvPicPr>
+                    <pic:cNvPr id="0" name="Picture 4"/>
+                    <pic:cNvPicPr>
+                      <a:picLocks noChangeAspect="1" noChangeArrowheads="1"/>
+                    </pic:cNvPicPr>
+                  </pic:nvPicPr>
+                  <pic:blipFill>
+                    <a:blip r:embed="rId8">
+                      <a:extLst>
+                        <a:ext uri="{28A0092B-C50C-407E-A947-70E740481C1C}">
+                          <a14:useLocalDpi xmlns:a14="http://schemas.microsoft.com/office/drawing/2010/main" val="0"/>
+                        </a:ext>
+                      </a:extLst>
+                    </a:blip>
+                    <a:srcRect/>
+                    <a:stretch>
+                      <a:fillRect/>
+                    </a:stretch>
+                  </pic:blipFill>
+                  <pic:spPr bwMode="auto">
+                    <a:xfrm>
+                      <a:off x="0" y="0"/>
+                      <a:ext cx="5400675" cy="4124325"/>
+                    </a:xfrm>
+                    <a:prstGeom prst="rect">
+                      <a:avLst/>
+                    </a:prstGeom>
+                    <a:noFill/>
+                    <a:ln>
+                      <a:noFill/>
+                    </a:ln>
+                  </pic:spPr>
+                </pic:pic>
+              </a:graphicData>
+            </a:graphic>
+          </wp:inline>
+        </w:drawing>
+      </w:r>
+    </w:p>
+    <w:p>
+      <w:r>
+        <w:br w:type="page"/>
+      </w:r>
+    </w:p>
+    <w:p>
+      <w:r>
+        <w:rPr>
+          <w:noProof/>
+        </w:rPr>
+        <w:lastRenderedPageBreak/>
+        <w:drawing>
+          <wp:inline distT="0" distB="0" distL="0" distR="0" wp14:anchorId="5CE28580" wp14:editId="2821C37D">
+            <wp:extent cx="5400675" cy="4124325"/>
+            <wp:effectExtent l="0" t="0" r="9525" b="9525"/>
+            <wp:docPr id="8" name="Imagem 8"/>
+            <wp:cNvGraphicFramePr>
+              <a:graphicFrameLocks xmlns:a="http://schemas.openxmlformats.org/drawingml/2006/main" noChangeAspect="1"/>
+            </wp:cNvGraphicFramePr>
+            <a:graphic xmlns:a="http://schemas.openxmlformats.org/drawingml/2006/main">
+              <a:graphicData uri="http://schemas.openxmlformats.org/drawingml/2006/picture">
+                <pic:pic xmlns:pic="http://schemas.openxmlformats.org/drawingml/2006/picture">
+                  <pic:nvPicPr>
+                    <pic:cNvPr id="0" name="Picture 5"/>
+                    <pic:cNvPicPr>
+                      <a:picLocks noChangeAspect="1" noChangeArrowheads="1"/>
+                    </pic:cNvPicPr>
+                  </pic:nvPicPr>
+                  <pic:blipFill>
+                    <a:blip r:embed="rId9">
+                      <a:extLst>
+                        <a:ext uri="{28A0092B-C50C-407E-A947-70E740481C1C}">
+                          <a14:useLocalDpi xmlns:a14="http://schemas.microsoft.com/office/drawing/2010/main" val="0"/>
+                        </a:ext>
+                      </a:extLst>
+                    </a:blip>
+                    <a:srcRect/>
+                    <a:stretch>
+                      <a:fillRect/>
+                    </a:stretch>
+                  </pic:blipFill>
+                  <pic:spPr bwMode="auto">
+                    <a:xfrm>
+                      <a:off x="0" y="0"/>
+                      <a:ext cx="5400675" cy="4124325"/>
+                    </a:xfrm>
+                    <a:prstGeom prst="rect">
+                      <a:avLst/>
+                    </a:prstGeom>
+                    <a:noFill/>
+                    <a:ln>
+                      <a:noFill/>
+                    </a:ln>
                   </pic:spPr>
                 </pic:pic>
               </a:graphicData>
@@ -478,7 +319,7 @@
 </file>
 
 <file path=word/numbering.xml><?xml version="1.0" encoding="utf-8"?>
-<w:numbering xmlns:wpc="http://schemas.microsoft.com/office/word/2010/wordprocessingCanvas" xmlns:cx="http://schemas.microsoft.com/office/drawing/2014/chartex" xmlns:cx1="http://schemas.microsoft.com/office/drawing/2015/9/8/chartex" xmlns:cx2="http://schemas.microsoft.com/office/drawing/2015/10/21/chartex" xmlns:cx3="http://schemas.microsoft.com/office/drawing/2016/5/9/chartex" xmlns:cx4="http://schemas.microsoft.com/office/drawing/2016/5/10/chartex" xmlns:cx5="http://schemas.microsoft.com/office/drawing/2016/5/11/chartex" xmlns:cx6="http://schemas.microsoft.com/office/drawing/2016/5/12/chartex" xmlns:cx7="http://schemas.microsoft.com/office/drawing/2016/5/13/chartex" xmlns:cx8="http://schemas.microsoft.com/office/drawing/2016/5/14/chartex" xmlns:mc="http://schemas.openxmlformats.org/markup-compatibility/2006" xmlns:aink="http://schemas.microsoft.com/office/drawing/2016/ink" xmlns:am3d="http://schemas.microsoft.com/office/drawing/2017/model3d" xmlns:o="urn:schemas-microsoft-com:office:office" xmlns:r="http://schemas.openxmlformats.org/officeDocument/2006/relationships" xmlns:m="http://schemas.openxmlformats.org/officeDocument/2006/math" xmlns:v="urn:schemas-microsoft-com:vml" xmlns:wp14="http://schemas.microsoft.com/office/word/2010/wordprocessingDrawing" xmlns:wp="http://schemas.openxmlformats.org/drawingml/2006/wordprocessingDrawing" xmlns:w10="urn:schemas-microsoft-com:office:word" xmlns:w="http://schemas.openxmlformats.org/wordprocessingml/2006/main" xmlns:w14="http://schemas.microsoft.com/office/word/2010/wordml" xmlns:w15="http://schemas.microsoft.com/office/word/2012/wordml" xmlns:w16cex="http://schemas.microsoft.com/office/word/2018/wordml/cex" xmlns:w16cid="http://schemas.microsoft.com/office/word/2016/wordml/cid" xmlns:w16="http://schemas.microsoft.com/office/word/2018/wordml" xmlns:w16se="http://schemas.microsoft.com/office/word/2015/wordml/symex" xmlns:wpg="http://schemas.microsoft.com/office/word/2010/wordprocessingGroup" xmlns:wpi="http://schemas.microsoft.com/office/word/2010/wordprocessingInk" xmlns:wne="http://schemas.microsoft.com/office/word/2006/wordml" xmlns:wps="http://schemas.microsoft.com/office/word/2010/wordprocessingShape" mc:Ignorable="w14 w15 w16se w16cid w16 w16cex wp14">
+<w:numbering xmlns:wpc="http://schemas.microsoft.com/office/word/2010/wordprocessingCanvas" xmlns:cx="http://schemas.microsoft.com/office/drawing/2014/chartex" xmlns:cx1="http://schemas.microsoft.com/office/drawing/2015/9/8/chartex" xmlns:cx2="http://schemas.microsoft.com/office/drawing/2015/10/21/chartex" xmlns:cx3="http://schemas.microsoft.com/office/drawing/2016/5/9/chartex" xmlns:cx4="http://schemas.microsoft.com/office/drawing/2016/5/10/chartex" xmlns:cx5="http://schemas.microsoft.com/office/drawing/2016/5/11/chartex" xmlns:cx6="http://schemas.microsoft.com/office/drawing/2016/5/12/chartex" xmlns:cx7="http://schemas.microsoft.com/office/drawing/2016/5/13/chartex" xmlns:cx8="http://schemas.microsoft.com/office/drawing/2016/5/14/chartex" xmlns:mc="http://schemas.openxmlformats.org/markup-compatibility/2006" xmlns:aink="http://schemas.microsoft.com/office/drawing/2016/ink" xmlns:am3d="http://schemas.microsoft.com/office/drawing/2017/model3d" xmlns:o="urn:schemas-microsoft-com:office:office" xmlns:r="http://schemas.openxmlformats.org/officeDocument/2006/relationships" xmlns:m="http://schemas.openxmlformats.org/officeDocument/2006/math" xmlns:v="urn:schemas-microsoft-com:vml" xmlns:wp14="http://schemas.microsoft.com/office/word/2010/wordprocessingDrawing" xmlns:wp="http://schemas.openxmlformats.org/drawingml/2006/wordprocessingDrawing" xmlns:w10="urn:schemas-microsoft-com:office:word" xmlns:w="http://schemas.openxmlformats.org/wordprocessingml/2006/main" xmlns:w14="http://schemas.microsoft.com/office/word/2010/wordml" xmlns:w15="http://schemas.microsoft.com/office/word/2012/wordml" xmlns:w16cex="http://schemas.microsoft.com/office/word/2018/wordml/cex" xmlns:w16cid="http://schemas.microsoft.com/office/word/2016/wordml/cid" xmlns:w16="http://schemas.microsoft.com/office/word/2018/wordml" xmlns:w16sdtdh="http://schemas.microsoft.com/office/word/2020/wordml/sdtdatahash" xmlns:w16se="http://schemas.microsoft.com/office/word/2015/wordml/symex" xmlns:wpg="http://schemas.microsoft.com/office/word/2010/wordprocessingGroup" xmlns:wpi="http://schemas.microsoft.com/office/word/2010/wordprocessingInk" xmlns:wne="http://schemas.microsoft.com/office/word/2006/wordml" xmlns:wps="http://schemas.microsoft.com/office/word/2010/wordprocessingShape" mc:Ignorable="w14 w15 w16se w16cid w16 w16cex w16sdtdh wp14">
   <w:abstractNum w:abstractNumId="0" w15:restartNumberingAfterBreak="0">
     <w:nsid w:val="751327B8"/>
     <w:multiLevelType w:val="hybridMultilevel"/>
@@ -599,7 +440,7 @@
 </file>
 
 <file path=word/styles.xml><?xml version="1.0" encoding="utf-8"?>
-<w:styles xmlns:mc="http://schemas.openxmlformats.org/markup-compatibility/2006" xmlns:r="http://schemas.openxmlformats.org/officeDocument/2006/relationships" xmlns:w="http://schemas.openxmlformats.org/wordprocessingml/2006/main" xmlns:w14="http://schemas.microsoft.com/office/word/2010/wordml" xmlns:w15="http://schemas.microsoft.com/office/word/2012/wordml" xmlns:w16cex="http://schemas.microsoft.com/office/word/2018/wordml/cex" xmlns:w16cid="http://schemas.microsoft.com/office/word/2016/wordml/cid" xmlns:w16="http://schemas.microsoft.com/office/word/2018/wordml" xmlns:w16se="http://schemas.microsoft.com/office/word/2015/wordml/symex" mc:Ignorable="w14 w15 w16se w16cid w16 w16cex">
+<w:styles xmlns:mc="http://schemas.openxmlformats.org/markup-compatibility/2006" xmlns:r="http://schemas.openxmlformats.org/officeDocument/2006/relationships" xmlns:w="http://schemas.openxmlformats.org/wordprocessingml/2006/main" xmlns:w14="http://schemas.microsoft.com/office/word/2010/wordml" xmlns:w15="http://schemas.microsoft.com/office/word/2012/wordml" xmlns:w16cex="http://schemas.microsoft.com/office/word/2018/wordml/cex" xmlns:w16cid="http://schemas.microsoft.com/office/word/2016/wordml/cid" xmlns:w16="http://schemas.microsoft.com/office/word/2018/wordml" xmlns:w16sdtdh="http://schemas.microsoft.com/office/word/2020/wordml/sdtdatahash" xmlns:w16se="http://schemas.microsoft.com/office/word/2015/wordml/symex" mc:Ignorable="w14 w15 w16se w16cid w16 w16cex w16sdtdh">
   <w:docDefaults>
     <w:rPrDefault>
       <w:rPr>

</xml_diff>

<commit_message>
Artefatos 15 - 19 atualizados
</commit_message>
<xml_diff>
--- a/Artefatos/16 - DFD Essencial para cada Capacidade.docx
+++ b/Artefatos/16 - DFD Essencial para cada Capacidade.docx
@@ -15,10 +15,10 @@
           <w:noProof/>
         </w:rPr>
         <w:drawing>
-          <wp:inline distT="0" distB="0" distL="0" distR="0" wp14:anchorId="707AE746" wp14:editId="450614BE">
-            <wp:extent cx="5400675" cy="6600825"/>
-            <wp:effectExtent l="0" t="0" r="9525" b="9525"/>
-            <wp:docPr id="2" name="Imagem 2"/>
+          <wp:inline distT="0" distB="0" distL="0" distR="0" wp14:anchorId="53F2BC87" wp14:editId="7DB6DAF9">
+            <wp:extent cx="5391785" cy="6598920"/>
+            <wp:effectExtent l="0" t="0" r="0" b="0"/>
+            <wp:docPr id="1" name="Imagem 1"/>
             <wp:cNvGraphicFramePr>
               <a:graphicFrameLocks xmlns:a="http://schemas.openxmlformats.org/drawingml/2006/main" noChangeAspect="1"/>
             </wp:cNvGraphicFramePr>
@@ -32,7 +32,7 @@
                     </pic:cNvPicPr>
                   </pic:nvPicPr>
                   <pic:blipFill>
-                    <a:blip r:embed="rId5">
+                    <a:blip r:embed="rId6">
                       <a:extLst>
                         <a:ext uri="{28A0092B-C50C-407E-A947-70E740481C1C}">
                           <a14:useLocalDpi xmlns:a14="http://schemas.microsoft.com/office/drawing/2010/main" val="0"/>
@@ -47,7 +47,7 @@
                   <pic:spPr bwMode="auto">
                     <a:xfrm>
                       <a:off x="0" y="0"/>
-                      <a:ext cx="5400675" cy="6600825"/>
+                      <a:ext cx="5391785" cy="6598920"/>
                     </a:xfrm>
                     <a:prstGeom prst="rect">
                       <a:avLst/>
@@ -76,10 +76,10 @@
         </w:rPr>
         <w:lastRenderedPageBreak/>
         <w:drawing>
-          <wp:inline distT="0" distB="0" distL="0" distR="0" wp14:anchorId="14FB0C71" wp14:editId="2AAC678D">
-            <wp:extent cx="5400675" cy="6543675"/>
-            <wp:effectExtent l="0" t="0" r="9525" b="9525"/>
-            <wp:docPr id="5" name="Imagem 5"/>
+          <wp:inline distT="0" distB="0" distL="0" distR="0" wp14:anchorId="5877410E" wp14:editId="41B65C5D">
+            <wp:extent cx="5400040" cy="6547485"/>
+            <wp:effectExtent l="0" t="0" r="0" b="5715"/>
+            <wp:docPr id="3" name="Imagem 3"/>
             <wp:cNvGraphicFramePr>
               <a:graphicFrameLocks xmlns:a="http://schemas.openxmlformats.org/drawingml/2006/main" noChangeAspect="1"/>
             </wp:cNvGraphicFramePr>
@@ -93,7 +93,7 @@
                     </pic:cNvPicPr>
                   </pic:nvPicPr>
                   <pic:blipFill>
-                    <a:blip r:embed="rId6">
+                    <a:blip r:embed="rId7">
                       <a:extLst>
                         <a:ext uri="{28A0092B-C50C-407E-A947-70E740481C1C}">
                           <a14:useLocalDpi xmlns:a14="http://schemas.microsoft.com/office/drawing/2010/main" val="0"/>
@@ -108,7 +108,230 @@
                   <pic:spPr bwMode="auto">
                     <a:xfrm>
                       <a:off x="0" y="0"/>
-                      <a:ext cx="5400675" cy="6543675"/>
+                      <a:ext cx="5400040" cy="6547485"/>
+                    </a:xfrm>
+                    <a:prstGeom prst="rect">
+                      <a:avLst/>
+                    </a:prstGeom>
+                    <a:noFill/>
+                    <a:ln>
+                      <a:noFill/>
+                    </a:ln>
+                  </pic:spPr>
+                </pic:pic>
+              </a:graphicData>
+            </a:graphic>
+          </wp:inline>
+        </w:drawing>
+      </w:r>
+    </w:p>
+    <w:p>
+      <w:r>
+        <w:br w:type="page"/>
+      </w:r>
+    </w:p>
+    <w:p/>
+    <w:p>
+      <w:r>
+        <w:rPr>
+          <w:noProof/>
+        </w:rPr>
+        <w:drawing>
+          <wp:anchor distT="0" distB="0" distL="114300" distR="114300" simplePos="0" relativeHeight="251658240" behindDoc="1" locked="0" layoutInCell="1" allowOverlap="1" wp14:anchorId="2E5B82CD" wp14:editId="353B2875">
+            <wp:simplePos x="0" y="0"/>
+            <wp:positionH relativeFrom="margin">
+              <wp:align>center</wp:align>
+            </wp:positionH>
+            <wp:positionV relativeFrom="paragraph">
+              <wp:posOffset>762000</wp:posOffset>
+            </wp:positionV>
+            <wp:extent cx="6504164" cy="4953000"/>
+            <wp:effectExtent l="0" t="0" r="0" b="0"/>
+            <wp:wrapTight wrapText="bothSides">
+              <wp:wrapPolygon edited="0">
+                <wp:start x="0" y="0"/>
+                <wp:lineTo x="0" y="21517"/>
+                <wp:lineTo x="21511" y="21517"/>
+                <wp:lineTo x="21511" y="0"/>
+                <wp:lineTo x="0" y="0"/>
+              </wp:wrapPolygon>
+            </wp:wrapTight>
+            <wp:docPr id="10" name="Imagem 10"/>
+            <wp:cNvGraphicFramePr>
+              <a:graphicFrameLocks xmlns:a="http://schemas.openxmlformats.org/drawingml/2006/main" noChangeAspect="1"/>
+            </wp:cNvGraphicFramePr>
+            <a:graphic xmlns:a="http://schemas.openxmlformats.org/drawingml/2006/main">
+              <a:graphicData uri="http://schemas.openxmlformats.org/drawingml/2006/picture">
+                <pic:pic xmlns:pic="http://schemas.openxmlformats.org/drawingml/2006/picture">
+                  <pic:nvPicPr>
+                    <pic:cNvPr id="0" name="Picture 5"/>
+                    <pic:cNvPicPr>
+                      <a:picLocks noChangeAspect="1" noChangeArrowheads="1"/>
+                    </pic:cNvPicPr>
+                  </pic:nvPicPr>
+                  <pic:blipFill>
+                    <a:blip r:embed="rId8">
+                      <a:extLst>
+                        <a:ext uri="{28A0092B-C50C-407E-A947-70E740481C1C}">
+                          <a14:useLocalDpi xmlns:a14="http://schemas.microsoft.com/office/drawing/2010/main" val="0"/>
+                        </a:ext>
+                      </a:extLst>
+                    </a:blip>
+                    <a:srcRect/>
+                    <a:stretch>
+                      <a:fillRect/>
+                    </a:stretch>
+                  </pic:blipFill>
+                  <pic:spPr bwMode="auto">
+                    <a:xfrm>
+                      <a:off x="0" y="0"/>
+                      <a:ext cx="6504164" cy="4953000"/>
+                    </a:xfrm>
+                    <a:prstGeom prst="rect">
+                      <a:avLst/>
+                    </a:prstGeom>
+                    <a:noFill/>
+                    <a:ln>
+                      <a:noFill/>
+                    </a:ln>
+                  </pic:spPr>
+                </pic:pic>
+              </a:graphicData>
+            </a:graphic>
+            <wp14:sizeRelH relativeFrom="margin">
+              <wp14:pctWidth>0</wp14:pctWidth>
+            </wp14:sizeRelH>
+            <wp14:sizeRelV relativeFrom="margin">
+              <wp14:pctHeight>0</wp14:pctHeight>
+            </wp14:sizeRelV>
+          </wp:anchor>
+        </w:drawing>
+      </w:r>
+      <w:r>
+        <w:br w:type="page"/>
+      </w:r>
+    </w:p>
+    <w:p/>
+    <w:p>
+      <w:r>
+        <w:rPr>
+          <w:noProof/>
+        </w:rPr>
+        <w:drawing>
+          <wp:anchor distT="0" distB="0" distL="114300" distR="114300" simplePos="0" relativeHeight="251659264" behindDoc="1" locked="0" layoutInCell="1" allowOverlap="1" wp14:anchorId="6F798D92" wp14:editId="7FE2A105">
+            <wp:simplePos x="0" y="0"/>
+            <wp:positionH relativeFrom="page">
+              <wp:posOffset>214488</wp:posOffset>
+            </wp:positionH>
+            <wp:positionV relativeFrom="paragraph">
+              <wp:posOffset>518302</wp:posOffset>
+            </wp:positionV>
+            <wp:extent cx="7066915" cy="4820285"/>
+            <wp:effectExtent l="0" t="0" r="635" b="0"/>
+            <wp:wrapTight wrapText="bothSides">
+              <wp:wrapPolygon edited="0">
+                <wp:start x="0" y="0"/>
+                <wp:lineTo x="0" y="21512"/>
+                <wp:lineTo x="21544" y="21512"/>
+                <wp:lineTo x="21544" y="0"/>
+                <wp:lineTo x="0" y="0"/>
+              </wp:wrapPolygon>
+            </wp:wrapTight>
+            <wp:docPr id="11" name="Imagem 11"/>
+            <wp:cNvGraphicFramePr>
+              <a:graphicFrameLocks xmlns:a="http://schemas.openxmlformats.org/drawingml/2006/main" noChangeAspect="1"/>
+            </wp:cNvGraphicFramePr>
+            <a:graphic xmlns:a="http://schemas.openxmlformats.org/drawingml/2006/main">
+              <a:graphicData uri="http://schemas.openxmlformats.org/drawingml/2006/picture">
+                <pic:pic xmlns:pic="http://schemas.openxmlformats.org/drawingml/2006/picture">
+                  <pic:nvPicPr>
+                    <pic:cNvPr id="0" name="Picture 6"/>
+                    <pic:cNvPicPr>
+                      <a:picLocks noChangeAspect="1" noChangeArrowheads="1"/>
+                    </pic:cNvPicPr>
+                  </pic:nvPicPr>
+                  <pic:blipFill>
+                    <a:blip r:embed="rId9">
+                      <a:extLst>
+                        <a:ext uri="{28A0092B-C50C-407E-A947-70E740481C1C}">
+                          <a14:useLocalDpi xmlns:a14="http://schemas.microsoft.com/office/drawing/2010/main" val="0"/>
+                        </a:ext>
+                      </a:extLst>
+                    </a:blip>
+                    <a:srcRect/>
+                    <a:stretch>
+                      <a:fillRect/>
+                    </a:stretch>
+                  </pic:blipFill>
+                  <pic:spPr bwMode="auto">
+                    <a:xfrm>
+                      <a:off x="0" y="0"/>
+                      <a:ext cx="7066915" cy="4820285"/>
+                    </a:xfrm>
+                    <a:prstGeom prst="rect">
+                      <a:avLst/>
+                    </a:prstGeom>
+                    <a:noFill/>
+                    <a:ln>
+                      <a:noFill/>
+                    </a:ln>
+                  </pic:spPr>
+                </pic:pic>
+              </a:graphicData>
+            </a:graphic>
+            <wp14:sizeRelH relativeFrom="margin">
+              <wp14:pctWidth>0</wp14:pctWidth>
+            </wp14:sizeRelH>
+            <wp14:sizeRelV relativeFrom="margin">
+              <wp14:pctHeight>0</wp14:pctHeight>
+            </wp14:sizeRelV>
+          </wp:anchor>
+        </w:drawing>
+      </w:r>
+      <w:r>
+        <w:br w:type="page"/>
+      </w:r>
+    </w:p>
+    <w:p>
+      <w:r>
+        <w:rPr>
+          <w:noProof/>
+        </w:rPr>
+        <w:lastRenderedPageBreak/>
+        <w:drawing>
+          <wp:inline distT="0" distB="0" distL="0" distR="0" wp14:anchorId="1FE3775B" wp14:editId="539C7C14">
+            <wp:extent cx="5396230" cy="6028055"/>
+            <wp:effectExtent l="0" t="0" r="0" b="0"/>
+            <wp:docPr id="12" name="Imagem 12"/>
+            <wp:cNvGraphicFramePr>
+              <a:graphicFrameLocks xmlns:a="http://schemas.openxmlformats.org/drawingml/2006/main" noChangeAspect="1"/>
+            </wp:cNvGraphicFramePr>
+            <a:graphic xmlns:a="http://schemas.openxmlformats.org/drawingml/2006/main">
+              <a:graphicData uri="http://schemas.openxmlformats.org/drawingml/2006/picture">
+                <pic:pic xmlns:pic="http://schemas.openxmlformats.org/drawingml/2006/picture">
+                  <pic:nvPicPr>
+                    <pic:cNvPr id="0" name="Picture 7"/>
+                    <pic:cNvPicPr>
+                      <a:picLocks noChangeAspect="1" noChangeArrowheads="1"/>
+                    </pic:cNvPicPr>
+                  </pic:nvPicPr>
+                  <pic:blipFill>
+                    <a:blip r:embed="rId10">
+                      <a:extLst>
+                        <a:ext uri="{28A0092B-C50C-407E-A947-70E740481C1C}">
+                          <a14:useLocalDpi xmlns:a14="http://schemas.microsoft.com/office/drawing/2010/main" val="0"/>
+                        </a:ext>
+                      </a:extLst>
+                    </a:blip>
+                    <a:srcRect/>
+                    <a:stretch>
+                      <a:fillRect/>
+                    </a:stretch>
+                  </pic:blipFill>
+                  <pic:spPr bwMode="auto">
+                    <a:xfrm>
+                      <a:off x="0" y="0"/>
+                      <a:ext cx="5396230" cy="6028055"/>
                     </a:xfrm>
                     <a:prstGeom prst="rect">
                       <a:avLst/>
@@ -137,10 +360,26 @@
         </w:rPr>
         <w:lastRenderedPageBreak/>
         <w:drawing>
-          <wp:inline distT="0" distB="0" distL="0" distR="0" wp14:anchorId="52C4ADC4" wp14:editId="4ECBB837">
-            <wp:extent cx="5400675" cy="4953000"/>
-            <wp:effectExtent l="0" t="0" r="9525" b="0"/>
-            <wp:docPr id="6" name="Imagem 6"/>
+          <wp:anchor distT="0" distB="0" distL="114300" distR="114300" simplePos="0" relativeHeight="251660288" behindDoc="1" locked="0" layoutInCell="1" allowOverlap="1" wp14:anchorId="6DC58EC2" wp14:editId="3040331D">
+            <wp:simplePos x="0" y="0"/>
+            <wp:positionH relativeFrom="margin">
+              <wp:align>center</wp:align>
+            </wp:positionH>
+            <wp:positionV relativeFrom="paragraph">
+              <wp:posOffset>545042</wp:posOffset>
+            </wp:positionV>
+            <wp:extent cx="7135880" cy="5418667"/>
+            <wp:effectExtent l="0" t="0" r="8255" b="0"/>
+            <wp:wrapTight wrapText="bothSides">
+              <wp:wrapPolygon edited="0">
+                <wp:start x="0" y="0"/>
+                <wp:lineTo x="0" y="21491"/>
+                <wp:lineTo x="21567" y="21491"/>
+                <wp:lineTo x="21567" y="0"/>
+                <wp:lineTo x="0" y="0"/>
+              </wp:wrapPolygon>
+            </wp:wrapTight>
+            <wp:docPr id="13" name="Imagem 13"/>
             <wp:cNvGraphicFramePr>
               <a:graphicFrameLocks xmlns:a="http://schemas.openxmlformats.org/drawingml/2006/main" noChangeAspect="1"/>
             </wp:cNvGraphicFramePr>
@@ -148,13 +387,13 @@
               <a:graphicData uri="http://schemas.openxmlformats.org/drawingml/2006/picture">
                 <pic:pic xmlns:pic="http://schemas.openxmlformats.org/drawingml/2006/picture">
                   <pic:nvPicPr>
-                    <pic:cNvPr id="0" name="Picture 3"/>
+                    <pic:cNvPr id="0" name="Picture 8"/>
                     <pic:cNvPicPr>
                       <a:picLocks noChangeAspect="1" noChangeArrowheads="1"/>
                     </pic:cNvPicPr>
                   </pic:nvPicPr>
                   <pic:blipFill>
-                    <a:blip r:embed="rId7">
+                    <a:blip r:embed="rId11">
                       <a:extLst>
                         <a:ext uri="{28A0092B-C50C-407E-A947-70E740481C1C}">
                           <a14:useLocalDpi xmlns:a14="http://schemas.microsoft.com/office/drawing/2010/main" val="0"/>
@@ -169,7 +408,7 @@
                   <pic:spPr bwMode="auto">
                     <a:xfrm>
                       <a:off x="0" y="0"/>
-                      <a:ext cx="5400675" cy="4953000"/>
+                      <a:ext cx="7135880" cy="5418667"/>
                     </a:xfrm>
                     <a:prstGeom prst="rect">
                       <a:avLst/>
@@ -182,129 +421,7 @@
                 </pic:pic>
               </a:graphicData>
             </a:graphic>
-          </wp:inline>
-        </w:drawing>
-      </w:r>
-    </w:p>
-    <w:p>
-      <w:r>
-        <w:br w:type="page"/>
-      </w:r>
-    </w:p>
-    <w:p>
-      <w:r>
-        <w:rPr>
-          <w:noProof/>
-        </w:rPr>
-        <w:lastRenderedPageBreak/>
-        <w:drawing>
-          <wp:inline distT="0" distB="0" distL="0" distR="0" wp14:anchorId="617EC491" wp14:editId="6DDE076A">
-            <wp:extent cx="5400675" cy="4124325"/>
-            <wp:effectExtent l="0" t="0" r="9525" b="9525"/>
-            <wp:docPr id="7" name="Imagem 7"/>
-            <wp:cNvGraphicFramePr>
-              <a:graphicFrameLocks xmlns:a="http://schemas.openxmlformats.org/drawingml/2006/main" noChangeAspect="1"/>
-            </wp:cNvGraphicFramePr>
-            <a:graphic xmlns:a="http://schemas.openxmlformats.org/drawingml/2006/main">
-              <a:graphicData uri="http://schemas.openxmlformats.org/drawingml/2006/picture">
-                <pic:pic xmlns:pic="http://schemas.openxmlformats.org/drawingml/2006/picture">
-                  <pic:nvPicPr>
-                    <pic:cNvPr id="0" name="Picture 4"/>
-                    <pic:cNvPicPr>
-                      <a:picLocks noChangeAspect="1" noChangeArrowheads="1"/>
-                    </pic:cNvPicPr>
-                  </pic:nvPicPr>
-                  <pic:blipFill>
-                    <a:blip r:embed="rId8">
-                      <a:extLst>
-                        <a:ext uri="{28A0092B-C50C-407E-A947-70E740481C1C}">
-                          <a14:useLocalDpi xmlns:a14="http://schemas.microsoft.com/office/drawing/2010/main" val="0"/>
-                        </a:ext>
-                      </a:extLst>
-                    </a:blip>
-                    <a:srcRect/>
-                    <a:stretch>
-                      <a:fillRect/>
-                    </a:stretch>
-                  </pic:blipFill>
-                  <pic:spPr bwMode="auto">
-                    <a:xfrm>
-                      <a:off x="0" y="0"/>
-                      <a:ext cx="5400675" cy="4124325"/>
-                    </a:xfrm>
-                    <a:prstGeom prst="rect">
-                      <a:avLst/>
-                    </a:prstGeom>
-                    <a:noFill/>
-                    <a:ln>
-                      <a:noFill/>
-                    </a:ln>
-                  </pic:spPr>
-                </pic:pic>
-              </a:graphicData>
-            </a:graphic>
-          </wp:inline>
-        </w:drawing>
-      </w:r>
-    </w:p>
-    <w:p>
-      <w:r>
-        <w:br w:type="page"/>
-      </w:r>
-    </w:p>
-    <w:p>
-      <w:r>
-        <w:rPr>
-          <w:noProof/>
-        </w:rPr>
-        <w:lastRenderedPageBreak/>
-        <w:drawing>
-          <wp:inline distT="0" distB="0" distL="0" distR="0" wp14:anchorId="5CE28580" wp14:editId="2821C37D">
-            <wp:extent cx="5400675" cy="4124325"/>
-            <wp:effectExtent l="0" t="0" r="9525" b="9525"/>
-            <wp:docPr id="8" name="Imagem 8"/>
-            <wp:cNvGraphicFramePr>
-              <a:graphicFrameLocks xmlns:a="http://schemas.openxmlformats.org/drawingml/2006/main" noChangeAspect="1"/>
-            </wp:cNvGraphicFramePr>
-            <a:graphic xmlns:a="http://schemas.openxmlformats.org/drawingml/2006/main">
-              <a:graphicData uri="http://schemas.openxmlformats.org/drawingml/2006/picture">
-                <pic:pic xmlns:pic="http://schemas.openxmlformats.org/drawingml/2006/picture">
-                  <pic:nvPicPr>
-                    <pic:cNvPr id="0" name="Picture 5"/>
-                    <pic:cNvPicPr>
-                      <a:picLocks noChangeAspect="1" noChangeArrowheads="1"/>
-                    </pic:cNvPicPr>
-                  </pic:nvPicPr>
-                  <pic:blipFill>
-                    <a:blip r:embed="rId9">
-                      <a:extLst>
-                        <a:ext uri="{28A0092B-C50C-407E-A947-70E740481C1C}">
-                          <a14:useLocalDpi xmlns:a14="http://schemas.microsoft.com/office/drawing/2010/main" val="0"/>
-                        </a:ext>
-                      </a:extLst>
-                    </a:blip>
-                    <a:srcRect/>
-                    <a:stretch>
-                      <a:fillRect/>
-                    </a:stretch>
-                  </pic:blipFill>
-                  <pic:spPr bwMode="auto">
-                    <a:xfrm>
-                      <a:off x="0" y="0"/>
-                      <a:ext cx="5400675" cy="4124325"/>
-                    </a:xfrm>
-                    <a:prstGeom prst="rect">
-                      <a:avLst/>
-                    </a:prstGeom>
-                    <a:noFill/>
-                    <a:ln>
-                      <a:noFill/>
-                    </a:ln>
-                  </pic:spPr>
-                </pic:pic>
-              </a:graphicData>
-            </a:graphic>
-          </wp:inline>
+          </wp:anchor>
         </w:drawing>
       </w:r>
     </w:p>
@@ -1172,4 +1289,16 @@
     </a:ext>
   </a:extLst>
 </a:theme>
+</file>
+
+<file path=customXml/item1.xml><?xml version="1.0" encoding="utf-8"?>
+<b:Sources xmlns:b="http://schemas.openxmlformats.org/officeDocument/2006/bibliography" xmlns="http://schemas.openxmlformats.org/officeDocument/2006/bibliography" SelectedStyle="\APASixthEditionOfficeOnline.xsl" StyleName="APA" Version="6"/>
+</file>
+
+<file path=customXml/itemProps1.xml><?xml version="1.0" encoding="utf-8"?>
+<ds:datastoreItem xmlns:ds="http://schemas.openxmlformats.org/officeDocument/2006/customXml" ds:itemID="{2E4E4820-450B-439B-9BA7-97D3CFC31F56}">
+  <ds:schemaRefs>
+    <ds:schemaRef ds:uri="http://schemas.openxmlformats.org/officeDocument/2006/bibliography"/>
+  </ds:schemaRefs>
+</ds:datastoreItem>
 </file>
</xml_diff>

<commit_message>
Artefatos 15 - 20
</commit_message>
<xml_diff>
--- a/Artefatos/16 - DFD Essencial para cada Capacidade.docx
+++ b/Artefatos/16 - DFD Essencial para cada Capacidade.docx
@@ -137,21 +137,21 @@
           <w:noProof/>
         </w:rPr>
         <w:drawing>
-          <wp:anchor distT="0" distB="0" distL="114300" distR="114300" simplePos="0" relativeHeight="251658240" behindDoc="1" locked="0" layoutInCell="1" allowOverlap="1" wp14:anchorId="2E5B82CD" wp14:editId="353B2875">
+          <wp:anchor distT="0" distB="0" distL="114300" distR="114300" simplePos="0" relativeHeight="251658240" behindDoc="1" locked="0" layoutInCell="1" allowOverlap="1" wp14:anchorId="2E5B82CD" wp14:editId="51F38E07">
             <wp:simplePos x="0" y="0"/>
             <wp:positionH relativeFrom="margin">
-              <wp:align>center</wp:align>
+              <wp:posOffset>-554990</wp:posOffset>
             </wp:positionH>
             <wp:positionV relativeFrom="paragraph">
-              <wp:posOffset>762000</wp:posOffset>
+              <wp:posOffset>1218565</wp:posOffset>
             </wp:positionV>
-            <wp:extent cx="6504164" cy="4953000"/>
-            <wp:effectExtent l="0" t="0" r="0" b="0"/>
+            <wp:extent cx="6503670" cy="4030345"/>
+            <wp:effectExtent l="0" t="0" r="0" b="8255"/>
             <wp:wrapTight wrapText="bothSides">
               <wp:wrapPolygon edited="0">
                 <wp:start x="0" y="0"/>
-                <wp:lineTo x="0" y="21517"/>
-                <wp:lineTo x="21511" y="21517"/>
+                <wp:lineTo x="0" y="21542"/>
+                <wp:lineTo x="21511" y="21542"/>
                 <wp:lineTo x="21511" y="0"/>
                 <wp:lineTo x="0" y="0"/>
               </wp:wrapPolygon>
@@ -164,7 +164,7 @@
               <a:graphicData uri="http://schemas.openxmlformats.org/drawingml/2006/picture">
                 <pic:pic xmlns:pic="http://schemas.openxmlformats.org/drawingml/2006/picture">
                   <pic:nvPicPr>
-                    <pic:cNvPr id="0" name="Picture 5"/>
+                    <pic:cNvPr id="10" name="Imagem 10"/>
                     <pic:cNvPicPr>
                       <a:picLocks noChangeAspect="1" noChangeArrowheads="1"/>
                     </pic:cNvPicPr>
@@ -177,7 +177,6 @@
                         </a:ext>
                       </a:extLst>
                     </a:blip>
-                    <a:srcRect/>
                     <a:stretch>
                       <a:fillRect/>
                     </a:stretch>
@@ -185,7 +184,7 @@
                   <pic:spPr bwMode="auto">
                     <a:xfrm>
                       <a:off x="0" y="0"/>
-                      <a:ext cx="6504164" cy="4953000"/>
+                      <a:ext cx="6503670" cy="4030345"/>
                     </a:xfrm>
                     <a:prstGeom prst="rect">
                       <a:avLst/>
@@ -360,7 +359,7 @@
         </w:rPr>
         <w:lastRenderedPageBreak/>
         <w:drawing>
-          <wp:anchor distT="0" distB="0" distL="114300" distR="114300" simplePos="0" relativeHeight="251660288" behindDoc="1" locked="0" layoutInCell="1" allowOverlap="1" wp14:anchorId="6DC58EC2" wp14:editId="3040331D">
+          <wp:anchor distT="0" distB="0" distL="114300" distR="114300" simplePos="0" relativeHeight="251660288" behindDoc="1" locked="0" layoutInCell="1" allowOverlap="1" wp14:anchorId="6DC58EC2" wp14:editId="46354CA9">
             <wp:simplePos x="0" y="0"/>
             <wp:positionH relativeFrom="margin">
               <wp:align>center</wp:align>
@@ -368,14 +367,14 @@
             <wp:positionV relativeFrom="paragraph">
               <wp:posOffset>545042</wp:posOffset>
             </wp:positionV>
-            <wp:extent cx="7135880" cy="5418667"/>
-            <wp:effectExtent l="0" t="0" r="8255" b="0"/>
+            <wp:extent cx="7132955" cy="5418455"/>
+            <wp:effectExtent l="0" t="0" r="0" b="0"/>
             <wp:wrapTight wrapText="bothSides">
               <wp:wrapPolygon edited="0">
                 <wp:start x="0" y="0"/>
                 <wp:lineTo x="0" y="21491"/>
-                <wp:lineTo x="21567" y="21491"/>
-                <wp:lineTo x="21567" y="0"/>
+                <wp:lineTo x="21517" y="21491"/>
+                <wp:lineTo x="21517" y="0"/>
                 <wp:lineTo x="0" y="0"/>
               </wp:wrapPolygon>
             </wp:wrapTight>
@@ -387,7 +386,7 @@
               <a:graphicData uri="http://schemas.openxmlformats.org/drawingml/2006/picture">
                 <pic:pic xmlns:pic="http://schemas.openxmlformats.org/drawingml/2006/picture">
                   <pic:nvPicPr>
-                    <pic:cNvPr id="0" name="Picture 8"/>
+                    <pic:cNvPr id="13" name="Imagem 13"/>
                     <pic:cNvPicPr>
                       <a:picLocks noChangeAspect="1" noChangeArrowheads="1"/>
                     </pic:cNvPicPr>
@@ -400,7 +399,6 @@
                         </a:ext>
                       </a:extLst>
                     </a:blip>
-                    <a:srcRect/>
                     <a:stretch>
                       <a:fillRect/>
                     </a:stretch>
@@ -408,7 +406,7 @@
                   <pic:spPr bwMode="auto">
                     <a:xfrm>
                       <a:off x="0" y="0"/>
-                      <a:ext cx="7135880" cy="5418667"/>
+                      <a:ext cx="7133435" cy="5418667"/>
                     </a:xfrm>
                     <a:prstGeom prst="rect">
                       <a:avLst/>

</xml_diff>